<commit_message>
OBIS PLOTS ARE HARD
</commit_message>
<xml_diff>
--- a/HMAP.docx
+++ b/HMAP.docx
@@ -13,9 +13,26 @@
       </w:hyperlink>
     </w:p>
     <w:p>
-      <w:r>
-        <w:t>https://hydra.hull.ac.uk/resources/hull:HMAPDisplaySet</w:t>
-      </w:r>
+      <w:hyperlink r:id="rId5" w:history="1">
+        <w:r>
+          <w:rPr>
+            <w:rStyle w:val="Hyperlink"/>
+          </w:rPr>
+          <w:t>https://hydra.hull.ac.uk/resources/hull:HMAPDisplaySet</w:t>
+        </w:r>
+      </w:hyperlink>
+    </w:p>
+    <w:p>
+      <w:hyperlink r:id="rId6" w:history="1">
+        <w:r>
+          <w:rPr>
+            <w:rStyle w:val="Hyperlink"/>
+          </w:rPr>
+          <w:t>https://hydra.hull.ac.uk/resources/hull:2155</w:t>
+        </w:r>
+      </w:hyperlink>
+    </w:p>
+    <w:p>
       <w:bookmarkStart w:id="0" w:name="_GoBack"/>
       <w:bookmarkEnd w:id="0"/>
     </w:p>
@@ -461,6 +478,18 @@
       <w:u w:val="single"/>
     </w:rPr>
   </w:style>
+  <w:style w:type="character" w:styleId="FollowedHyperlink">
+    <w:name w:val="FollowedHyperlink"/>
+    <w:basedOn w:val="DefaultParagraphFont"/>
+    <w:uiPriority w:val="99"/>
+    <w:semiHidden/>
+    <w:unhideWhenUsed/>
+    <w:rsid w:val="005A3967"/>
+    <w:rPr>
+      <w:color w:val="954F72" w:themeColor="followedHyperlink"/>
+      <w:u w:val="single"/>
+    </w:rPr>
+  </w:style>
 </w:styles>
 </file>
 

</xml_diff>